<commit_message>
TRI ready to match
</commit_message>
<xml_diff>
--- a/Docs/README-notes-on-data.docx
+++ b/Docs/README-notes-on-data.docx
@@ -75,7 +75,7 @@
     </w:p>
     <w:p>
       <w:pPr>
-        <w:pStyle w:val="Heading3"/>
+        <w:pStyle w:val="ListParagraph"/>
         <w:numPr>
           <w:ilvl w:val="1"/>
           <w:numId w:val="4"/>
@@ -118,7 +118,7 @@
     </w:p>
     <w:p>
       <w:pPr>
-        <w:pStyle w:val="Heading3"/>
+        <w:pStyle w:val="ListParagraph"/>
         <w:numPr>
           <w:ilvl w:val="1"/>
           <w:numId w:val="4"/>
@@ -172,7 +172,7 @@
     </w:p>
     <w:p>
       <w:pPr>
-        <w:pStyle w:val="Heading3"/>
+        <w:pStyle w:val="ListParagraph"/>
         <w:numPr>
           <w:ilvl w:val="1"/>
           <w:numId w:val="4"/>
@@ -191,6 +191,11 @@
       </w:r>
     </w:p>
     <w:p>
+      <w:pPr>
+        <w:rPr>
+          <w:rStyle w:val="Hyperlink"/>
+        </w:rPr>
+      </w:pPr>
       <w:r>
         <w:t xml:space="preserve">Source: </w:t>
       </w:r>
@@ -205,36 +210,78 @@
     </w:p>
     <w:p>
       <w:pPr>
+        <w:pStyle w:val="ListParagraph"/>
+        <w:numPr>
+          <w:ilvl w:val="1"/>
+          <w:numId w:val="4"/>
+        </w:numPr>
+        <w:rPr>
+          <w:b/>
+          <w:bCs/>
+        </w:rPr>
+      </w:pPr>
+      <w:r>
+        <w:rPr>
+          <w:b/>
+          <w:bCs/>
+        </w:rPr>
+        <w:t>US Census county-level</w:t>
+      </w:r>
+    </w:p>
+    <w:p>
+      <w:r>
+        <w:t xml:space="preserve">Source: </w:t>
+      </w:r>
+      <w:hyperlink r:id="rId9" w:history="1">
+        <w:r>
+          <w:rPr>
+            <w:rStyle w:val="Hyperlink"/>
+          </w:rPr>
+          <w:t>https://www.census.gov/programs-surveys/geography/guidance/geo-areas/urban-rural.html</w:t>
+        </w:r>
+      </w:hyperlink>
+    </w:p>
+    <w:p/>
+    <w:p>
+      <w:pPr>
         <w:pStyle w:val="Heading2"/>
         <w:numPr>
           <w:ilvl w:val="0"/>
           <w:numId w:val="4"/>
         </w:numPr>
-      </w:pPr>
-      <w:r>
+        <w:rPr>
+          <w:b/>
+          <w:bCs/>
+        </w:rPr>
+      </w:pPr>
+      <w:r>
+        <w:rPr>
+          <w:b/>
+          <w:bCs/>
+        </w:rPr>
         <w:t>Notes on the process</w:t>
       </w:r>
     </w:p>
     <w:p>
       <w:pPr>
-        <w:rPr>
-          <w:b/>
-          <w:bCs/>
-        </w:rPr>
-      </w:pPr>
-      <w:r>
-        <w:rPr>
-          <w:b/>
-          <w:bCs/>
-        </w:rPr>
-        <w:t>April 10, 2023</w:t>
-      </w:r>
-      <w:r>
-        <w:rPr>
-          <w:b/>
-          <w:bCs/>
-        </w:rPr>
-        <w:t>: Cleaning the TRI dataset</w:t>
+        <w:pStyle w:val="ListParagraph"/>
+        <w:numPr>
+          <w:ilvl w:val="1"/>
+          <w:numId w:val="4"/>
+        </w:numPr>
+        <w:rPr>
+          <w:b/>
+          <w:bCs/>
+          <w:color w:val="FF0000"/>
+        </w:rPr>
+      </w:pPr>
+      <w:r>
+        <w:rPr>
+          <w:b/>
+          <w:bCs/>
+          <w:color w:val="FF0000"/>
+        </w:rPr>
+        <w:t>Cleaning the TRI dataset</w:t>
       </w:r>
     </w:p>
     <w:p>
@@ -262,7 +309,15 @@
     </w:p>
     <w:p>
       <w:r>
-        <w:t xml:space="preserve">After renaming all of the variables, I </w:t>
+        <w:t xml:space="preserve">After renaming </w:t>
+      </w:r>
+      <w:proofErr w:type="gramStart"/>
+      <w:r>
+        <w:t>all of</w:t>
+      </w:r>
+      <w:proofErr w:type="gramEnd"/>
+      <w:r>
+        <w:t xml:space="preserve"> the variables, I </w:t>
       </w:r>
       <w:r>
         <w:t>used</w:t>
@@ -282,56 +337,75 @@
       <w:r>
         <w:t xml:space="preserve">Filter on </w:t>
       </w:r>
-      <w:r>
-        <w:rPr>
-          <w:b/>
-          <w:bCs/>
-        </w:rPr>
-        <w:t xml:space="preserve">total_releases: </w:t>
+      <w:proofErr w:type="spellStart"/>
+      <w:r>
+        <w:rPr>
+          <w:b/>
+          <w:bCs/>
+        </w:rPr>
+        <w:t>total_releases</w:t>
+      </w:r>
+      <w:proofErr w:type="spellEnd"/>
+      <w:r>
+        <w:rPr>
+          <w:b/>
+          <w:bCs/>
+        </w:rPr>
+        <w:t xml:space="preserve">: </w:t>
       </w:r>
       <w:r>
         <w:t>&gt; 0</w:t>
       </w:r>
     </w:p>
     <w:p>
+      <w:pPr>
+        <w:pStyle w:val="ListParagraph"/>
+        <w:numPr>
+          <w:ilvl w:val="0"/>
+          <w:numId w:val="6"/>
+        </w:numPr>
+      </w:pPr>
+      <w:r>
+        <w:t xml:space="preserve">Filter on </w:t>
+      </w:r>
+      <w:r>
+        <w:rPr>
+          <w:b/>
+          <w:bCs/>
+        </w:rPr>
+        <w:t xml:space="preserve">classification: </w:t>
+      </w:r>
+      <w:r>
+        <w:t>Remove dioxin</w:t>
+      </w:r>
+      <w:r>
+        <w:t xml:space="preserve"> chemical</w:t>
+      </w:r>
+      <w:r>
+        <w:t xml:space="preserve">, </w:t>
+      </w:r>
+    </w:p>
+    <w:p>
       <w:r>
         <w:t>I also select a set of following variables to use:</w:t>
       </w:r>
     </w:p>
     <w:p>
       <w:pPr>
-        <w:rPr>
-          <w:b/>
-          <w:bCs/>
-        </w:rPr>
-      </w:pPr>
-      <w:r>
-        <w:rPr>
-          <w:b/>
-          <w:bCs/>
-        </w:rPr>
-        <w:t>July 05</w:t>
-      </w:r>
-      <w:r>
-        <w:rPr>
-          <w:b/>
-          <w:bCs/>
-        </w:rPr>
-        <w:t>,</w:t>
-      </w:r>
-      <w:r>
-        <w:rPr>
-          <w:b/>
-          <w:bCs/>
-        </w:rPr>
-        <w:t xml:space="preserve"> 2023</w:t>
-      </w:r>
-      <w:r>
-        <w:rPr>
-          <w:b/>
-          <w:bCs/>
-        </w:rPr>
-        <w:t>: Cleaning the HMDA dataset</w:t>
+        <w:pStyle w:val="ListParagraph"/>
+        <w:numPr>
+          <w:ilvl w:val="1"/>
+          <w:numId w:val="4"/>
+        </w:numPr>
+      </w:pPr>
+      <w:r>
+        <w:rPr>
+          <w:b/>
+          <w:bCs/>
+          <w:color w:val="FF0000"/>
+        </w:rPr>
+        <w:lastRenderedPageBreak/>
+        <w:t>Cleaning the HMDA dataset</w:t>
       </w:r>
     </w:p>
     <w:p>
@@ -372,12 +446,21 @@
       <w:r>
         <w:t xml:space="preserve">Filter on </w:t>
       </w:r>
-      <w:r>
-        <w:rPr>
-          <w:b/>
-          <w:bCs/>
-        </w:rPr>
-        <w:t xml:space="preserve">loan_term:  </w:t>
+      <w:proofErr w:type="spellStart"/>
+      <w:r>
+        <w:rPr>
+          <w:b/>
+          <w:bCs/>
+        </w:rPr>
+        <w:t>loan_term</w:t>
+      </w:r>
+      <w:proofErr w:type="spellEnd"/>
+      <w:r>
+        <w:rPr>
+          <w:b/>
+          <w:bCs/>
+        </w:rPr>
+        <w:t xml:space="preserve">:  </w:t>
       </w:r>
       <w:r>
         <w:t>==30 years (360 months)</w:t>
@@ -394,6 +477,7 @@
       <w:r>
         <w:t xml:space="preserve">Filter on </w:t>
       </w:r>
+      <w:proofErr w:type="spellStart"/>
       <w:r>
         <w:rPr>
           <w:b/>
@@ -401,6 +485,7 @@
         </w:rPr>
         <w:t>loan_to_value_ratio</w:t>
       </w:r>
+      <w:proofErr w:type="spellEnd"/>
       <w:r>
         <w:t>: from 0 to 100</w:t>
       </w:r>
@@ -414,9 +499,9 @@
         </w:numPr>
       </w:pPr>
       <w:r>
-        <w:lastRenderedPageBreak/>
         <w:t xml:space="preserve">Filter on </w:t>
       </w:r>
+      <w:proofErr w:type="spellStart"/>
       <w:r>
         <w:rPr>
           <w:b/>
@@ -424,6 +509,7 @@
         </w:rPr>
         <w:t>rate_spread</w:t>
       </w:r>
+      <w:proofErr w:type="spellEnd"/>
       <w:r>
         <w:t>: from –</w:t>
       </w:r>
@@ -451,6 +537,7 @@
       <w:r>
         <w:t xml:space="preserve">Filter on </w:t>
       </w:r>
+      <w:proofErr w:type="spellStart"/>
       <w:r>
         <w:rPr>
           <w:b/>
@@ -458,6 +545,7 @@
         </w:rPr>
         <w:t>interest_rate</w:t>
       </w:r>
+      <w:proofErr w:type="spellEnd"/>
       <w:r>
         <w:t>: lower than 1</w:t>
       </w:r>
@@ -533,8 +621,13 @@
         <w:t xml:space="preserve">smaller than 200, to </w:t>
       </w:r>
       <w:r>
-        <w:t>remove 8888 and 9999</w:t>
-      </w:r>
+        <w:t xml:space="preserve">remove 8888 and </w:t>
+      </w:r>
+      <w:proofErr w:type="gramStart"/>
+      <w:r>
+        <w:t>9999</w:t>
+      </w:r>
+      <w:proofErr w:type="gramEnd"/>
     </w:p>
     <w:p>
       <w:pPr>
@@ -547,12 +640,21 @@
       <w:r>
         <w:t xml:space="preserve">Filter on </w:t>
       </w:r>
-      <w:r>
-        <w:rPr>
-          <w:b/>
-          <w:bCs/>
-        </w:rPr>
-        <w:t xml:space="preserve">property_value: </w:t>
+      <w:proofErr w:type="spellStart"/>
+      <w:r>
+        <w:rPr>
+          <w:b/>
+          <w:bCs/>
+        </w:rPr>
+        <w:t>property_value</w:t>
+      </w:r>
+      <w:proofErr w:type="spellEnd"/>
+      <w:r>
+        <w:rPr>
+          <w:b/>
+          <w:bCs/>
+        </w:rPr>
+        <w:t xml:space="preserve">: </w:t>
       </w:r>
       <w:r>
         <w:t>under the 99 percentiles</w:t>
@@ -602,7 +704,23 @@
           <w:b/>
           <w:bCs/>
         </w:rPr>
-        <w:t xml:space="preserve">: Joining HMDA and TRI dataset to create a linked panel based on year-FIPS </w:t>
+        <w:t>: Joining HMDA and TRI dataset to create a linked panel based on year-</w:t>
+      </w:r>
+      <w:proofErr w:type="gramStart"/>
+      <w:r>
+        <w:rPr>
+          <w:b/>
+          <w:bCs/>
+        </w:rPr>
+        <w:t>FIPS</w:t>
+      </w:r>
+      <w:proofErr w:type="gramEnd"/>
+      <w:r>
+        <w:rPr>
+          <w:b/>
+          <w:bCs/>
+        </w:rPr>
+        <w:t xml:space="preserve"> </w:t>
       </w:r>
     </w:p>
     <w:p>
@@ -882,8 +1000,13 @@
         <w:t>TRI: 2370 FIPS codes</w:t>
       </w:r>
       <w:r>
-        <w:t xml:space="preserve"> (counties), lowest is zipcode</w:t>
-      </w:r>
+        <w:t xml:space="preserve"> (counties), lowest is </w:t>
+      </w:r>
+      <w:proofErr w:type="spellStart"/>
+      <w:r>
+        <w:t>zipcode</w:t>
+      </w:r>
+      <w:proofErr w:type="spellEnd"/>
     </w:p>
     <w:p>
       <w:pPr>
@@ -900,7 +1023,23 @@
         <w:t>3187 FIPS codes</w:t>
       </w:r>
       <w:r>
-        <w:t>, lowest is census_tracts &lt; zipcode (population)</w:t>
+        <w:t xml:space="preserve">, lowest is </w:t>
+      </w:r>
+      <w:proofErr w:type="spellStart"/>
+      <w:r>
+        <w:t>census_tracts</w:t>
+      </w:r>
+      <w:proofErr w:type="spellEnd"/>
+      <w:r>
+        <w:t xml:space="preserve"> &lt; </w:t>
+      </w:r>
+      <w:proofErr w:type="spellStart"/>
+      <w:r>
+        <w:t>zipcode</w:t>
+      </w:r>
+      <w:proofErr w:type="spellEnd"/>
+      <w:r>
+        <w:t xml:space="preserve"> (population)</w:t>
       </w:r>
     </w:p>
     <w:p>
@@ -912,7 +1051,13 @@
         </w:numPr>
       </w:pPr>
       <w:r>
-        <w:t>Panel: 2291 FIPS codes</w:t>
+        <w:t>Panel: 2</w:t>
+      </w:r>
+      <w:r>
+        <w:t>364</w:t>
+      </w:r>
+      <w:r>
+        <w:t xml:space="preserve"> FIPS codes</w:t>
       </w:r>
     </w:p>
     <w:p>
@@ -947,53 +1092,486 @@
     </w:p>
     <w:p>
       <w:pPr>
-        <w:rPr>
-          <w:b/>
-          <w:bCs/>
-        </w:rPr>
-      </w:pPr>
-      <w:r>
-        <w:rPr>
-          <w:b/>
-          <w:bCs/>
-        </w:rPr>
-        <w:t xml:space="preserve">1 county has 1 </w:t>
-      </w:r>
-      <w:r>
-        <w:rPr>
-          <w:b/>
-          <w:bCs/>
-        </w:rPr>
-        <w:t>Treatment</w:t>
-      </w:r>
-      <w:r>
-        <w:rPr>
-          <w:b/>
-          <w:bCs/>
-        </w:rPr>
-        <w:t xml:space="preserve"> variable</w:t>
-      </w:r>
-    </w:p>
-    <w:p>
-      <w:pPr>
-        <w:rPr>
-          <w:b/>
-          <w:bCs/>
-        </w:rPr>
-      </w:pPr>
-      <w:r>
-        <w:rPr>
-          <w:b/>
-          <w:bCs/>
-        </w:rPr>
-        <w:t>Treatment</w:t>
-      </w:r>
-      <w:r>
-        <w:rPr>
-          <w:b/>
-          <w:bCs/>
-        </w:rPr>
-        <w:t>: 3 levels</w:t>
+        <w:pStyle w:val="ListParagraph"/>
+        <w:numPr>
+          <w:ilvl w:val="1"/>
+          <w:numId w:val="4"/>
+        </w:numPr>
+        <w:rPr>
+          <w:b/>
+          <w:bCs/>
+          <w:color w:val="FF0000"/>
+        </w:rPr>
+      </w:pPr>
+      <w:r>
+        <w:rPr>
+          <w:b/>
+          <w:bCs/>
+          <w:color w:val="FF0000"/>
+        </w:rPr>
+        <w:t>Adding Census variable</w:t>
+      </w:r>
+    </w:p>
+    <w:p>
+      <w:r>
+        <w:t xml:space="preserve">Adding county-level census </w:t>
+      </w:r>
+      <w:r>
+        <w:t>data</w:t>
+      </w:r>
+      <w:r>
+        <w:t xml:space="preserve"> from the US Census data</w:t>
+      </w:r>
+    </w:p>
+    <w:tbl>
+      <w:tblPr>
+        <w:tblW w:w="15540" w:type="dxa"/>
+        <w:tblLook w:val="04A0" w:firstRow="1" w:lastRow="0" w:firstColumn="1" w:lastColumn="0" w:noHBand="0" w:noVBand="1"/>
+      </w:tblPr>
+      <w:tblGrid>
+        <w:gridCol w:w="2040"/>
+        <w:gridCol w:w="13500"/>
+      </w:tblGrid>
+      <w:tr>
+        <w:trPr>
+          <w:trHeight w:val="290"/>
+        </w:trPr>
+        <w:tc>
+          <w:tcPr>
+            <w:tcW w:w="2040" w:type="dxa"/>
+            <w:tcBorders>
+              <w:top w:val="nil"/>
+              <w:left w:val="nil"/>
+              <w:bottom w:val="nil"/>
+              <w:right w:val="nil"/>
+            </w:tcBorders>
+            <w:shd w:val="clear" w:color="auto" w:fill="auto"/>
+            <w:noWrap/>
+            <w:vAlign w:val="bottom"/>
+            <w:hideMark/>
+          </w:tcPr>
+          <w:p>
+            <w:pPr>
+              <w:spacing w:after="0" w:line="240" w:lineRule="auto"/>
+              <w:rPr>
+                <w:rFonts w:ascii="Calibri" w:eastAsia="Times New Roman" w:hAnsi="Calibri" w:cs="Calibri"/>
+                <w:kern w:val="0"/>
+                <w:lang w:eastAsia="en-GB"/>
+                <w14:ligatures w14:val="none"/>
+              </w:rPr>
+            </w:pPr>
+            <w:r>
+              <w:rPr>
+                <w:rFonts w:ascii="Calibri" w:eastAsia="Times New Roman" w:hAnsi="Calibri" w:cs="Calibri"/>
+                <w:kern w:val="0"/>
+                <w:lang w:eastAsia="en-GB"/>
+                <w14:ligatures w14:val="none"/>
+              </w:rPr>
+              <w:t>POP_COU</w:t>
+            </w:r>
+          </w:p>
+        </w:tc>
+        <w:tc>
+          <w:tcPr>
+            <w:tcW w:w="13500" w:type="dxa"/>
+            <w:tcBorders>
+              <w:top w:val="nil"/>
+              <w:left w:val="nil"/>
+              <w:bottom w:val="nil"/>
+              <w:right w:val="nil"/>
+            </w:tcBorders>
+            <w:shd w:val="clear" w:color="auto" w:fill="auto"/>
+            <w:noWrap/>
+            <w:vAlign w:val="bottom"/>
+            <w:hideMark/>
+          </w:tcPr>
+          <w:p>
+            <w:pPr>
+              <w:spacing w:after="0" w:line="240" w:lineRule="auto"/>
+              <w:rPr>
+                <w:rFonts w:ascii="Calibri" w:eastAsia="Times New Roman" w:hAnsi="Calibri" w:cs="Calibri"/>
+                <w:color w:val="000000"/>
+                <w:kern w:val="0"/>
+                <w:lang w:eastAsia="en-GB"/>
+                <w14:ligatures w14:val="none"/>
+              </w:rPr>
+            </w:pPr>
+            <w:r>
+              <w:rPr>
+                <w:rFonts w:ascii="Calibri" w:eastAsia="Times New Roman" w:hAnsi="Calibri" w:cs="Calibri"/>
+                <w:color w:val="000000"/>
+                <w:kern w:val="0"/>
+                <w:lang w:eastAsia="en-GB"/>
+                <w14:ligatures w14:val="none"/>
+              </w:rPr>
+              <w:t>2020 Census total population of the County</w:t>
+            </w:r>
+          </w:p>
+        </w:tc>
+      </w:tr>
+      <w:tr>
+        <w:trPr>
+          <w:trHeight w:val="290"/>
+        </w:trPr>
+        <w:tc>
+          <w:tcPr>
+            <w:tcW w:w="2040" w:type="dxa"/>
+            <w:tcBorders>
+              <w:top w:val="nil"/>
+              <w:left w:val="nil"/>
+              <w:bottom w:val="nil"/>
+              <w:right w:val="nil"/>
+            </w:tcBorders>
+            <w:shd w:val="clear" w:color="auto" w:fill="auto"/>
+            <w:noWrap/>
+            <w:vAlign w:val="bottom"/>
+            <w:hideMark/>
+          </w:tcPr>
+          <w:p>
+            <w:pPr>
+              <w:spacing w:after="0" w:line="240" w:lineRule="auto"/>
+              <w:rPr>
+                <w:rFonts w:ascii="Calibri" w:eastAsia="Times New Roman" w:hAnsi="Calibri" w:cs="Calibri"/>
+                <w:kern w:val="0"/>
+                <w:lang w:eastAsia="en-GB"/>
+                <w14:ligatures w14:val="none"/>
+              </w:rPr>
+            </w:pPr>
+            <w:r>
+              <w:rPr>
+                <w:rFonts w:ascii="Calibri" w:eastAsia="Times New Roman" w:hAnsi="Calibri" w:cs="Calibri"/>
+                <w:kern w:val="0"/>
+                <w:lang w:eastAsia="en-GB"/>
+                <w14:ligatures w14:val="none"/>
+              </w:rPr>
+              <w:t>HOU_COU</w:t>
+            </w:r>
+          </w:p>
+        </w:tc>
+        <w:tc>
+          <w:tcPr>
+            <w:tcW w:w="13500" w:type="dxa"/>
+            <w:tcBorders>
+              <w:top w:val="nil"/>
+              <w:left w:val="nil"/>
+              <w:bottom w:val="nil"/>
+              <w:right w:val="nil"/>
+            </w:tcBorders>
+            <w:shd w:val="clear" w:color="auto" w:fill="auto"/>
+            <w:noWrap/>
+            <w:vAlign w:val="bottom"/>
+            <w:hideMark/>
+          </w:tcPr>
+          <w:p>
+            <w:pPr>
+              <w:spacing w:after="0" w:line="240" w:lineRule="auto"/>
+              <w:rPr>
+                <w:rFonts w:ascii="Calibri" w:eastAsia="Times New Roman" w:hAnsi="Calibri" w:cs="Calibri"/>
+                <w:color w:val="000000"/>
+                <w:kern w:val="0"/>
+                <w:lang w:eastAsia="en-GB"/>
+                <w14:ligatures w14:val="none"/>
+              </w:rPr>
+            </w:pPr>
+            <w:r>
+              <w:rPr>
+                <w:rFonts w:ascii="Calibri" w:eastAsia="Times New Roman" w:hAnsi="Calibri" w:cs="Calibri"/>
+                <w:color w:val="000000"/>
+                <w:kern w:val="0"/>
+                <w:lang w:eastAsia="en-GB"/>
+                <w14:ligatures w14:val="none"/>
+              </w:rPr>
+              <w:t>2020 Census total housing unit count of the County</w:t>
+            </w:r>
+          </w:p>
+        </w:tc>
+      </w:tr>
+      <w:tr>
+        <w:trPr>
+          <w:trHeight w:val="290"/>
+        </w:trPr>
+        <w:tc>
+          <w:tcPr>
+            <w:tcW w:w="2040" w:type="dxa"/>
+            <w:tcBorders>
+              <w:top w:val="nil"/>
+              <w:left w:val="nil"/>
+              <w:bottom w:val="nil"/>
+              <w:right w:val="nil"/>
+            </w:tcBorders>
+            <w:shd w:val="clear" w:color="auto" w:fill="auto"/>
+            <w:noWrap/>
+            <w:vAlign w:val="bottom"/>
+            <w:hideMark/>
+          </w:tcPr>
+          <w:p>
+            <w:pPr>
+              <w:spacing w:after="0" w:line="240" w:lineRule="auto"/>
+              <w:rPr>
+                <w:rFonts w:ascii="Calibri" w:eastAsia="Times New Roman" w:hAnsi="Calibri" w:cs="Calibri"/>
+                <w:kern w:val="0"/>
+                <w:lang w:eastAsia="en-GB"/>
+                <w14:ligatures w14:val="none"/>
+              </w:rPr>
+            </w:pPr>
+            <w:r>
+              <w:rPr>
+                <w:rFonts w:ascii="Calibri" w:eastAsia="Times New Roman" w:hAnsi="Calibri" w:cs="Calibri"/>
+                <w:kern w:val="0"/>
+                <w:lang w:eastAsia="en-GB"/>
+                <w14:ligatures w14:val="none"/>
+              </w:rPr>
+              <w:t>ALAND_COU</w:t>
+            </w:r>
+          </w:p>
+        </w:tc>
+        <w:tc>
+          <w:tcPr>
+            <w:tcW w:w="13500" w:type="dxa"/>
+            <w:tcBorders>
+              <w:top w:val="nil"/>
+              <w:left w:val="nil"/>
+              <w:bottom w:val="nil"/>
+              <w:right w:val="nil"/>
+            </w:tcBorders>
+            <w:shd w:val="clear" w:color="auto" w:fill="auto"/>
+            <w:noWrap/>
+            <w:vAlign w:val="bottom"/>
+            <w:hideMark/>
+          </w:tcPr>
+          <w:p>
+            <w:pPr>
+              <w:spacing w:after="0" w:line="240" w:lineRule="auto"/>
+              <w:rPr>
+                <w:rFonts w:ascii="Calibri" w:eastAsia="Times New Roman" w:hAnsi="Calibri" w:cs="Calibri"/>
+                <w:color w:val="000000"/>
+                <w:kern w:val="0"/>
+                <w:lang w:eastAsia="en-GB"/>
+                <w14:ligatures w14:val="none"/>
+              </w:rPr>
+            </w:pPr>
+            <w:r>
+              <w:rPr>
+                <w:rFonts w:ascii="Calibri" w:eastAsia="Times New Roman" w:hAnsi="Calibri" w:cs="Calibri"/>
+                <w:color w:val="000000"/>
+                <w:kern w:val="0"/>
+                <w:lang w:eastAsia="en-GB"/>
+                <w14:ligatures w14:val="none"/>
+              </w:rPr>
+              <w:t>2020 land area of the County (square meters)</w:t>
+            </w:r>
+          </w:p>
+        </w:tc>
+      </w:tr>
+      <w:tr>
+        <w:trPr>
+          <w:trHeight w:val="290"/>
+        </w:trPr>
+        <w:tc>
+          <w:tcPr>
+            <w:tcW w:w="2040" w:type="dxa"/>
+            <w:tcBorders>
+              <w:top w:val="nil"/>
+              <w:left w:val="nil"/>
+              <w:bottom w:val="nil"/>
+              <w:right w:val="nil"/>
+            </w:tcBorders>
+            <w:shd w:val="clear" w:color="auto" w:fill="auto"/>
+            <w:noWrap/>
+            <w:vAlign w:val="bottom"/>
+            <w:hideMark/>
+          </w:tcPr>
+          <w:p>
+            <w:pPr>
+              <w:spacing w:after="0" w:line="240" w:lineRule="auto"/>
+              <w:rPr>
+                <w:rFonts w:ascii="Calibri" w:eastAsia="Times New Roman" w:hAnsi="Calibri" w:cs="Calibri"/>
+                <w:kern w:val="0"/>
+                <w:lang w:eastAsia="en-GB"/>
+                <w14:ligatures w14:val="none"/>
+              </w:rPr>
+            </w:pPr>
+            <w:r>
+              <w:rPr>
+                <w:rFonts w:ascii="Calibri" w:eastAsia="Times New Roman" w:hAnsi="Calibri" w:cs="Calibri"/>
+                <w:kern w:val="0"/>
+                <w:lang w:eastAsia="en-GB"/>
+                <w14:ligatures w14:val="none"/>
+              </w:rPr>
+              <w:t>POPDEN_COU</w:t>
+            </w:r>
+          </w:p>
+        </w:tc>
+        <w:tc>
+          <w:tcPr>
+            <w:tcW w:w="13500" w:type="dxa"/>
+            <w:tcBorders>
+              <w:top w:val="nil"/>
+              <w:left w:val="nil"/>
+              <w:bottom w:val="nil"/>
+              <w:right w:val="nil"/>
+            </w:tcBorders>
+            <w:shd w:val="clear" w:color="auto" w:fill="auto"/>
+            <w:noWrap/>
+            <w:vAlign w:val="bottom"/>
+            <w:hideMark/>
+          </w:tcPr>
+          <w:p>
+            <w:pPr>
+              <w:spacing w:after="0" w:line="240" w:lineRule="auto"/>
+              <w:rPr>
+                <w:rFonts w:ascii="Calibri" w:eastAsia="Times New Roman" w:hAnsi="Calibri" w:cs="Calibri"/>
+                <w:color w:val="000000"/>
+                <w:kern w:val="0"/>
+                <w:lang w:eastAsia="en-GB"/>
+                <w14:ligatures w14:val="none"/>
+              </w:rPr>
+            </w:pPr>
+            <w:r>
+              <w:rPr>
+                <w:rFonts w:ascii="Calibri" w:eastAsia="Times New Roman" w:hAnsi="Calibri" w:cs="Calibri"/>
+                <w:color w:val="000000"/>
+                <w:kern w:val="0"/>
+                <w:lang w:eastAsia="en-GB"/>
+                <w14:ligatures w14:val="none"/>
+              </w:rPr>
+              <w:t>2020 population density of the County (square miles)</w:t>
+            </w:r>
+          </w:p>
+        </w:tc>
+      </w:tr>
+      <w:tr>
+        <w:trPr>
+          <w:trHeight w:val="290"/>
+        </w:trPr>
+        <w:tc>
+          <w:tcPr>
+            <w:tcW w:w="2040" w:type="dxa"/>
+            <w:tcBorders>
+              <w:top w:val="nil"/>
+              <w:left w:val="nil"/>
+              <w:bottom w:val="nil"/>
+              <w:right w:val="nil"/>
+            </w:tcBorders>
+            <w:shd w:val="clear" w:color="auto" w:fill="auto"/>
+            <w:noWrap/>
+            <w:vAlign w:val="bottom"/>
+            <w:hideMark/>
+          </w:tcPr>
+          <w:p>
+            <w:pPr>
+              <w:spacing w:after="0" w:line="240" w:lineRule="auto"/>
+              <w:rPr>
+                <w:rFonts w:ascii="Calibri" w:eastAsia="Times New Roman" w:hAnsi="Calibri" w:cs="Calibri"/>
+                <w:kern w:val="0"/>
+                <w:lang w:eastAsia="en-GB"/>
+                <w14:ligatures w14:val="none"/>
+              </w:rPr>
+            </w:pPr>
+            <w:r>
+              <w:rPr>
+                <w:rFonts w:ascii="Calibri" w:eastAsia="Times New Roman" w:hAnsi="Calibri" w:cs="Calibri"/>
+                <w:kern w:val="0"/>
+                <w:lang w:eastAsia="en-GB"/>
+                <w14:ligatures w14:val="none"/>
+              </w:rPr>
+              <w:t>ALAND_PCT_URB</w:t>
+            </w:r>
+          </w:p>
+        </w:tc>
+        <w:tc>
+          <w:tcPr>
+            <w:tcW w:w="13500" w:type="dxa"/>
+            <w:tcBorders>
+              <w:top w:val="nil"/>
+              <w:left w:val="nil"/>
+              <w:bottom w:val="nil"/>
+              <w:right w:val="nil"/>
+            </w:tcBorders>
+            <w:shd w:val="clear" w:color="auto" w:fill="auto"/>
+            <w:noWrap/>
+            <w:vAlign w:val="bottom"/>
+            <w:hideMark/>
+          </w:tcPr>
+          <w:p>
+            <w:pPr>
+              <w:spacing w:after="0" w:line="240" w:lineRule="auto"/>
+              <w:rPr>
+                <w:rFonts w:ascii="Calibri" w:eastAsia="Times New Roman" w:hAnsi="Calibri" w:cs="Calibri"/>
+                <w:color w:val="000000"/>
+                <w:kern w:val="0"/>
+                <w:lang w:eastAsia="en-GB"/>
+                <w14:ligatures w14:val="none"/>
+              </w:rPr>
+            </w:pPr>
+            <w:r>
+              <w:rPr>
+                <w:rFonts w:ascii="Calibri" w:eastAsia="Times New Roman" w:hAnsi="Calibri" w:cs="Calibri"/>
+                <w:color w:val="000000"/>
+                <w:kern w:val="0"/>
+                <w:lang w:eastAsia="en-GB"/>
+                <w14:ligatures w14:val="none"/>
+              </w:rPr>
+              <w:t>Percent of 2020 land within the County that is classified as Urban</w:t>
+            </w:r>
+          </w:p>
+        </w:tc>
+      </w:tr>
+    </w:tbl>
+    <w:p/>
+    <w:p>
+      <w:pPr>
+        <w:pStyle w:val="ListParagraph"/>
+        <w:numPr>
+          <w:ilvl w:val="1"/>
+          <w:numId w:val="4"/>
+        </w:numPr>
+        <w:rPr>
+          <w:b/>
+          <w:bCs/>
+          <w:color w:val="FF0000"/>
+        </w:rPr>
+      </w:pPr>
+      <w:r>
+        <w:rPr>
+          <w:b/>
+          <w:bCs/>
+          <w:color w:val="FF0000"/>
+        </w:rPr>
+        <w:t>Creating Treatment Variable</w:t>
+      </w:r>
+    </w:p>
+    <w:p>
+      <w:r>
+        <w:t xml:space="preserve">Creating treatment variables based on </w:t>
+      </w:r>
+      <w:r>
+        <w:t xml:space="preserve">the </w:t>
+      </w:r>
+      <w:r>
+        <w:t>TRI dataset.</w:t>
+      </w:r>
+    </w:p>
+    <w:p>
+      <w:r>
+        <w:t>The new da</w:t>
+      </w:r>
+      <w:r>
+        <w:t>taset</w:t>
+      </w:r>
+      <w:r>
+        <w:t xml:space="preserve"> is collapsed based on the </w:t>
+      </w:r>
+      <w:proofErr w:type="spellStart"/>
+      <w:r>
+        <w:t>fips</w:t>
+      </w:r>
+      <w:proofErr w:type="spellEnd"/>
+      <w:r>
+        <w:t>-year variable</w:t>
+      </w:r>
+      <w:r>
+        <w:t>, including the following variable:</w:t>
       </w:r>
     </w:p>
     <w:p>
@@ -1003,17 +1581,9 @@
           <w:ilvl w:val="0"/>
           <w:numId w:val="1"/>
         </w:numPr>
-        <w:rPr>
-          <w:b/>
-          <w:bCs/>
-        </w:rPr>
-      </w:pPr>
-      <w:r>
-        <w:rPr>
-          <w:b/>
-          <w:bCs/>
-        </w:rPr>
-        <w:t>High pollution</w:t>
+      </w:pPr>
+      <w:r>
+        <w:t>Total Releases</w:t>
       </w:r>
     </w:p>
     <w:p>
@@ -1023,24 +1593,15 @@
           <w:ilvl w:val="0"/>
           <w:numId w:val="1"/>
         </w:numPr>
-        <w:rPr>
-          <w:b/>
-          <w:bCs/>
-        </w:rPr>
-      </w:pPr>
-      <w:r>
-        <w:rPr>
-          <w:b/>
-          <w:bCs/>
-        </w:rPr>
-        <w:t xml:space="preserve">Low </w:t>
-      </w:r>
-      <w:r>
-        <w:rPr>
-          <w:b/>
-          <w:bCs/>
-        </w:rPr>
-        <w:t>pollution</w:t>
+      </w:pPr>
+      <w:r>
+        <w:t>Carc</w:t>
+      </w:r>
+      <w:r>
+        <w:t xml:space="preserve">inogenic </w:t>
+      </w:r>
+      <w:r>
+        <w:t>Releases</w:t>
       </w:r>
     </w:p>
     <w:p>
@@ -1050,6 +1611,128 @@
           <w:ilvl w:val="0"/>
           <w:numId w:val="1"/>
         </w:numPr>
+      </w:pPr>
+      <w:r>
+        <w:t xml:space="preserve">Fugitive </w:t>
+      </w:r>
+      <w:r>
+        <w:t xml:space="preserve">air emissions: </w:t>
+      </w:r>
+    </w:p>
+    <w:p>
+      <w:pPr>
+        <w:pStyle w:val="ListParagraph"/>
+        <w:numPr>
+          <w:ilvl w:val="1"/>
+          <w:numId w:val="1"/>
+        </w:numPr>
+      </w:pPr>
+      <w:r>
+        <w:lastRenderedPageBreak/>
+        <w:t>Note</w:t>
+      </w:r>
+      <w:r>
+        <w:t xml:space="preserve">: </w:t>
+      </w:r>
+      <w:r>
+        <w:t xml:space="preserve">chemicals released through stacks tend to be dispersed over a wider area than fugitive air emissions, resulting in lower average concentrations. As a result, surrounding populations are less likely to be exposed to chemicals released through stacks </w:t>
+      </w:r>
+      <w:r>
+        <w:t>than</w:t>
+      </w:r>
+      <w:r>
+        <w:t xml:space="preserve"> fugitive emissions.</w:t>
+      </w:r>
+    </w:p>
+    <w:p>
+      <w:pPr>
+        <w:pStyle w:val="ListParagraph"/>
+        <w:numPr>
+          <w:ilvl w:val="0"/>
+          <w:numId w:val="1"/>
+        </w:numPr>
+      </w:pPr>
+      <w:r>
+        <w:t>On-site releases total</w:t>
+      </w:r>
+    </w:p>
+    <w:p/>
+    <w:p>
+      <w:pPr>
+        <w:rPr>
+          <w:b/>
+          <w:bCs/>
+        </w:rPr>
+      </w:pPr>
+      <w:r>
+        <w:rPr>
+          <w:b/>
+          <w:bCs/>
+        </w:rPr>
+        <w:t>Treatment</w:t>
+      </w:r>
+      <w:r>
+        <w:rPr>
+          <w:b/>
+          <w:bCs/>
+        </w:rPr>
+        <w:t>: 3 levels</w:t>
+      </w:r>
+    </w:p>
+    <w:p>
+      <w:pPr>
+        <w:pStyle w:val="ListParagraph"/>
+        <w:numPr>
+          <w:ilvl w:val="0"/>
+          <w:numId w:val="1"/>
+        </w:numPr>
+        <w:rPr>
+          <w:b/>
+          <w:bCs/>
+        </w:rPr>
+      </w:pPr>
+      <w:r>
+        <w:rPr>
+          <w:b/>
+          <w:bCs/>
+        </w:rPr>
+        <w:t>High pollution</w:t>
+      </w:r>
+    </w:p>
+    <w:p>
+      <w:pPr>
+        <w:pStyle w:val="ListParagraph"/>
+        <w:numPr>
+          <w:ilvl w:val="0"/>
+          <w:numId w:val="1"/>
+        </w:numPr>
+        <w:rPr>
+          <w:b/>
+          <w:bCs/>
+        </w:rPr>
+      </w:pPr>
+      <w:r>
+        <w:rPr>
+          <w:b/>
+          <w:bCs/>
+        </w:rPr>
+        <w:t xml:space="preserve">Low </w:t>
+      </w:r>
+      <w:r>
+        <w:rPr>
+          <w:b/>
+          <w:bCs/>
+        </w:rPr>
+        <w:t>pollution</w:t>
+      </w:r>
+    </w:p>
+    <w:p>
+      <w:pPr>
+        <w:pStyle w:val="ListParagraph"/>
+        <w:numPr>
+          <w:ilvl w:val="0"/>
+          <w:numId w:val="1"/>
+        </w:numPr>
         <w:rPr>
           <w:b/>
           <w:bCs/>
@@ -1088,140 +1771,19 @@
         </w:rPr>
         <w:t xml:space="preserve">Pollution variable: </w:t>
       </w:r>
+      <w:proofErr w:type="spellStart"/>
       <w:r>
         <w:t>total_releases</w:t>
       </w:r>
-    </w:p>
-    <w:p>
-      <w:pPr>
-        <w:rPr>
-          <w:b/>
-          <w:bCs/>
-        </w:rPr>
-      </w:pPr>
-      <w:r>
-        <w:rPr>
-          <w:b/>
-          <w:bCs/>
-        </w:rPr>
-        <w:t>[</w:t>
-      </w:r>
-      <w:r>
-        <w:rPr>
-          <w:b/>
-          <w:bCs/>
-        </w:rPr>
-        <w:t>m</w:t>
-      </w:r>
-      <w:r>
-        <w:rPr>
-          <w:b/>
-          <w:bCs/>
-        </w:rPr>
-        <w:t>ean(carcinogen), by = county] *</w:t>
-      </w:r>
-      <w:r>
-        <w:rPr>
-          <w:b/>
-          <w:bCs/>
-        </w:rPr>
-        <w:t xml:space="preserve"> </w:t>
-      </w:r>
-      <w:r>
-        <w:rPr>
-          <w:b/>
-          <w:bCs/>
-        </w:rPr>
-        <w:t xml:space="preserve">total_releases  =&gt; </w:t>
-      </w:r>
-    </w:p>
-    <w:p>
-      <w:pPr>
-        <w:rPr>
-          <w:b/>
-          <w:bCs/>
-        </w:rPr>
-      </w:pPr>
-      <w:r>
-        <w:rPr>
-          <w:b/>
-          <w:bCs/>
-        </w:rPr>
-        <w:t>Weighted total_releases</w:t>
-      </w:r>
-    </w:p>
-    <w:p>
-      <w:pPr>
-        <w:rPr>
-          <w:b/>
-          <w:bCs/>
-        </w:rPr>
-      </w:pPr>
-      <w:r>
-        <w:rPr>
-          <w:b/>
-          <w:bCs/>
-        </w:rPr>
-        <w:t>N-to-1 match</w:t>
-      </w:r>
-    </w:p>
-    <w:p>
-      <w:pPr>
-        <w:rPr>
-          <w:b/>
-          <w:bCs/>
-        </w:rPr>
-      </w:pPr>
-      <w:r>
-        <w:rPr>
-          <w:b/>
-          <w:bCs/>
-        </w:rPr>
-        <w:t>1000</w:t>
-      </w:r>
-      <w:r>
-        <w:rPr>
-          <w:b/>
-          <w:bCs/>
-        </w:rPr>
-        <w:t xml:space="preserve"> mortgage rate</w:t>
-      </w:r>
-      <w:r>
-        <w:rPr>
-          <w:b/>
-          <w:bCs/>
-        </w:rPr>
-        <w:t xml:space="preserve"> – 1 county total releases</w:t>
-      </w:r>
-    </w:p>
-    <w:p>
-      <w:pPr>
-        <w:rPr>
-          <w:b/>
-          <w:bCs/>
-        </w:rPr>
-      </w:pPr>
-      <w:r>
-        <w:rPr>
-          <w:b/>
-          <w:bCs/>
-        </w:rPr>
-        <w:t xml:space="preserve">Avg(1000 </w:t>
-      </w:r>
-      <w:r>
-        <w:rPr>
-          <w:b/>
-          <w:bCs/>
-        </w:rPr>
-        <w:t>mortgage rate</w:t>
-      </w:r>
-      <w:r>
-        <w:rPr>
-          <w:b/>
-          <w:bCs/>
-        </w:rPr>
-        <w:t>) – 1 county</w:t>
-      </w:r>
+      <w:proofErr w:type="spellEnd"/>
+    </w:p>
+    <w:p>
+      <w:pPr>
+        <w:rPr>
+          <w:b/>
+          <w:bCs/>
+        </w:rPr>
+      </w:pPr>
     </w:p>
     <w:sectPr>
       <w:pgSz w:w="11906" w:h="16838"/>

</xml_diff>